<commit_message>
Updates for animation fixer and updated resume
</commit_message>
<xml_diff>
--- a/Resumes/current/AugustYadon_Resume.docx
+++ b/Resumes/current/AugustYadon_Resume.docx
@@ -20,7 +20,18 @@
           <w:sz w:val="48"/>
           <w:szCs w:val="48"/>
         </w:rPr>
-        <w:t>August J Yadon</w:t>
+        <w:t>August</w:t>
+      </w:r>
+      <w:bookmarkStart w:id="0" w:name="_GoBack"/>
+      <w:bookmarkEnd w:id="0"/>
+      <w:r>
+        <w:rPr>
+          <w:rFonts w:ascii="Helvetica Neue Light" w:eastAsia="Helvetica Neue Light" w:hAnsi="Helvetica Neue Light" w:cs="Helvetica Neue Light"/>
+          <w:b w:val="0"/>
+          <w:sz w:val="48"/>
+          <w:szCs w:val="48"/>
+        </w:rPr>
+        <w:t xml:space="preserve"> Yadon</w:t>
       </w:r>
     </w:p>
     <w:p>
@@ -92,7 +103,7 @@
           <w:szCs w:val="30"/>
         </w:rPr>
         <w:pict w14:anchorId="12B9BA9D">
-          <v:rect id="_x0000_i1027" style="width:0;height:1.5pt" o:hralign="center" o:hrstd="t" o:hr="t" fillcolor="#a0a0a0" stroked="f"/>
+          <v:rect id="_x0000_i1025" style="width:0;height:1.5pt" o:hralign="center" o:hrstd="t" o:hr="t" fillcolor="#a0a0a0" stroked="f"/>
         </w:pict>
       </w:r>
     </w:p>
@@ -231,15 +242,23 @@
           <w:sz w:val="22"/>
           <w:szCs w:val="22"/>
         </w:rPr>
-        <w:t xml:space="preserve">the best and/or </w:t>
-      </w:r>
-      <w:r>
-        <w:rPr>
-          <w:rFonts w:ascii="Helvetica Neue" w:eastAsia="Helvetica Neue" w:hAnsi="Helvetica Neue" w:cs="Helvetica Neue"/>
-          <w:sz w:val="22"/>
-          <w:szCs w:val="22"/>
-        </w:rPr>
-        <w:t xml:space="preserve">smartest way to accomplish that goal, </w:t>
+        <w:t xml:space="preserve">the </w:t>
+      </w:r>
+      <w:r>
+        <w:rPr>
+          <w:rFonts w:ascii="Helvetica Neue" w:eastAsia="Helvetica Neue" w:hAnsi="Helvetica Neue" w:cs="Helvetica Neue"/>
+          <w:sz w:val="22"/>
+          <w:szCs w:val="22"/>
+        </w:rPr>
+        <w:t>most practical way to accomplish this</w:t>
+      </w:r>
+      <w:r>
+        <w:rPr>
+          <w:rFonts w:ascii="Helvetica Neue" w:eastAsia="Helvetica Neue" w:hAnsi="Helvetica Neue" w:cs="Helvetica Neue"/>
+          <w:sz w:val="22"/>
+          <w:szCs w:val="22"/>
+        </w:rPr>
+        <w:t xml:space="preserve"> goal, </w:t>
       </w:r>
       <w:r>
         <w:rPr>
@@ -255,7 +274,15 @@
           <w:sz w:val="22"/>
           <w:szCs w:val="22"/>
         </w:rPr>
-        <w:t>is it just the first idea?</w:t>
+        <w:t>is this just our</w:t>
+      </w:r>
+      <w:r>
+        <w:rPr>
+          <w:rFonts w:ascii="Helvetica Neue" w:eastAsia="Helvetica Neue" w:hAnsi="Helvetica Neue" w:cs="Helvetica Neue"/>
+          <w:sz w:val="22"/>
+          <w:szCs w:val="22"/>
+        </w:rPr>
+        <w:t xml:space="preserve"> first idea?</w:t>
       </w:r>
       <w:r>
         <w:rPr>
@@ -271,7 +298,63 @@
           <w:sz w:val="22"/>
           <w:szCs w:val="22"/>
         </w:rPr>
-        <w:t>Are we choosing the technology for the solution we need, or are we bending our solution to a technology stack that doesn’t work?</w:t>
+        <w:t>Are we choosing the technology for the solution we need,</w:t>
+      </w:r>
+      <w:r>
+        <w:rPr>
+          <w:rFonts w:ascii="Helvetica Neue" w:eastAsia="Helvetica Neue" w:hAnsi="Helvetica Neue" w:cs="Helvetica Neue"/>
+          <w:sz w:val="22"/>
+          <w:szCs w:val="22"/>
+        </w:rPr>
+        <w:t xml:space="preserve"> or are we bending our solution</w:t>
+      </w:r>
+      <w:r>
+        <w:rPr>
+          <w:rFonts w:ascii="Helvetica Neue" w:eastAsia="Helvetica Neue" w:hAnsi="Helvetica Neue" w:cs="Helvetica Neue"/>
+          <w:sz w:val="22"/>
+          <w:szCs w:val="22"/>
+        </w:rPr>
+        <w:t xml:space="preserve"> </w:t>
+      </w:r>
+      <w:r>
+        <w:rPr>
+          <w:rFonts w:ascii="Helvetica Neue" w:eastAsia="Helvetica Neue" w:hAnsi="Helvetica Neue" w:cs="Helvetica Neue"/>
+          <w:sz w:val="22"/>
+          <w:szCs w:val="22"/>
+        </w:rPr>
+        <w:t>unnecessarily to fit our</w:t>
+      </w:r>
+      <w:r>
+        <w:rPr>
+          <w:rFonts w:ascii="Helvetica Neue" w:eastAsia="Helvetica Neue" w:hAnsi="Helvetica Neue" w:cs="Helvetica Neue"/>
+          <w:sz w:val="22"/>
+          <w:szCs w:val="22"/>
+        </w:rPr>
+        <w:t xml:space="preserve"> </w:t>
+      </w:r>
+      <w:r>
+        <w:rPr>
+          <w:rFonts w:ascii="Helvetica Neue" w:eastAsia="Helvetica Neue" w:hAnsi="Helvetica Neue" w:cs="Helvetica Neue"/>
+          <w:sz w:val="22"/>
+          <w:szCs w:val="22"/>
+        </w:rPr>
+        <w:t>te</w:t>
+      </w:r>
+      <w:r>
+        <w:rPr>
+          <w:rFonts w:ascii="Helvetica Neue" w:eastAsia="Helvetica Neue" w:hAnsi="Helvetica Neue" w:cs="Helvetica Neue"/>
+          <w:sz w:val="22"/>
+          <w:szCs w:val="22"/>
+        </w:rPr>
+        <w:t>chnology stack</w:t>
+      </w:r>
+      <w:r>
+        <w:rPr>
+          <w:rFonts w:ascii="Helvetica Neue" w:eastAsia="Helvetica Neue" w:hAnsi="Helvetica Neue" w:cs="Helvetica Neue"/>
+          <w:sz w:val="22"/>
+          <w:szCs w:val="22"/>
+        </w:rPr>
+        <w:t>?</w:t>
       </w:r>
     </w:p>
     <w:p>
@@ -479,16 +562,7 @@
                 <w:sz w:val="22"/>
                 <w:szCs w:val="22"/>
               </w:rPr>
-              <w:t>VR (Virtual Reality</w:t>
-            </w:r>
-            <w:r>
-              <w:rPr>
-                <w:rFonts w:ascii="Helvetica Neue" w:eastAsia="Helvetica Neue" w:hAnsi="Helvetica Neue" w:cs="Helvetica Neue"/>
-                <w:color w:val="000000"/>
-                <w:sz w:val="22"/>
-                <w:szCs w:val="22"/>
-              </w:rPr>
-              <w:t>)</w:t>
+              <w:t>VR (Virtual Reality)</w:t>
             </w:r>
           </w:p>
           <w:p>
@@ -802,8 +876,8 @@
           <w:szCs w:val="30"/>
         </w:rPr>
       </w:pPr>
-      <w:bookmarkStart w:id="0" w:name="_gjdgxs" w:colFirst="0" w:colLast="0"/>
-      <w:bookmarkEnd w:id="0"/>
+      <w:bookmarkStart w:id="1" w:name="_gjdgxs" w:colFirst="0" w:colLast="0"/>
+      <w:bookmarkEnd w:id="1"/>
       <w:r>
         <w:rPr>
           <w:rFonts w:ascii="Helvetica Neue Light" w:eastAsia="Helvetica Neue Light" w:hAnsi="Helvetica Neue Light" w:cs="Helvetica Neue Light"/>
@@ -901,8 +975,8 @@
           <w:szCs w:val="22"/>
         </w:rPr>
       </w:pPr>
-      <w:bookmarkStart w:id="1" w:name="_30j0zll" w:colFirst="0" w:colLast="0"/>
-      <w:bookmarkEnd w:id="1"/>
+      <w:bookmarkStart w:id="2" w:name="_30j0zll" w:colFirst="0" w:colLast="0"/>
+      <w:bookmarkEnd w:id="2"/>
       <w:r>
         <w:rPr>
           <w:rFonts w:ascii="Helvetica Neue" w:eastAsia="Helvetica Neue" w:hAnsi="Helvetica Neue" w:cs="Helvetica Neue"/>
@@ -934,55 +1008,23 @@
           <w:sz w:val="22"/>
           <w:szCs w:val="22"/>
         </w:rPr>
-        <w:t xml:space="preserve"> – Present)</w:t>
-      </w:r>
-      <w:r>
-        <w:rPr>
-          <w:rFonts w:ascii="Helvetica Neue" w:eastAsia="Helvetica Neue" w:hAnsi="Helvetica Neue" w:cs="Helvetica Neue"/>
-          <w:sz w:val="22"/>
-          <w:szCs w:val="22"/>
-        </w:rPr>
-        <w:t xml:space="preserve"> </w:t>
-      </w:r>
-      <w:r>
-        <w:rPr>
-          <w:rFonts w:ascii="Helvetica Neue" w:eastAsia="Helvetica Neue" w:hAnsi="Helvetica Neue" w:cs="Helvetica Neue"/>
-          <w:sz w:val="22"/>
-          <w:szCs w:val="22"/>
-        </w:rPr>
-        <w:t xml:space="preserve">[C# - Unity </w:t>
-      </w:r>
-      <w:r>
-        <w:rPr>
-          <w:rFonts w:ascii="Helvetica Neue" w:eastAsia="Helvetica Neue" w:hAnsi="Helvetica Neue" w:cs="Helvetica Neue"/>
-          <w:sz w:val="22"/>
-          <w:szCs w:val="22"/>
-        </w:rPr>
-        <w:t>-</w:t>
-      </w:r>
-      <w:r>
-        <w:rPr>
-          <w:rFonts w:ascii="Helvetica Neue" w:eastAsia="Helvetica Neue" w:hAnsi="Helvetica Neue" w:cs="Helvetica Neue"/>
-          <w:sz w:val="22"/>
-          <w:szCs w:val="22"/>
-        </w:rPr>
-        <w:t xml:space="preserve"> </w:t>
-      </w:r>
-      <w:r>
-        <w:rPr>
-          <w:rFonts w:ascii="Helvetica Neue" w:eastAsia="Helvetica Neue" w:hAnsi="Helvetica Neue" w:cs="Helvetica Neue"/>
-          <w:sz w:val="22"/>
-          <w:szCs w:val="22"/>
-        </w:rPr>
-        <w:t>AR Kit</w:t>
-      </w:r>
-      <w:r>
-        <w:rPr>
-          <w:rFonts w:ascii="Helvetica Neue" w:eastAsia="Helvetica Neue" w:hAnsi="Helvetica Neue" w:cs="Helvetica Neue"/>
-          <w:sz w:val="22"/>
-          <w:szCs w:val="22"/>
-        </w:rPr>
-        <w:t>]</w:t>
+        <w:t xml:space="preserve"> – July 2019</w:t>
+      </w:r>
+      <w:r>
+        <w:rPr>
+          <w:rFonts w:ascii="Helvetica Neue" w:eastAsia="Helvetica Neue" w:hAnsi="Helvetica Neue" w:cs="Helvetica Neue"/>
+          <w:sz w:val="22"/>
+          <w:szCs w:val="22"/>
+        </w:rPr>
+        <w:t>)</w:t>
+      </w:r>
+      <w:r>
+        <w:rPr>
+          <w:rFonts w:ascii="Helvetica Neue" w:eastAsia="Helvetica Neue" w:hAnsi="Helvetica Neue" w:cs="Helvetica Neue"/>
+          <w:sz w:val="22"/>
+          <w:szCs w:val="22"/>
+        </w:rPr>
+        <w:t xml:space="preserve"> [C# - Unity - AR Kit]</w:t>
       </w:r>
     </w:p>
     <w:p>
@@ -1047,17 +1089,7 @@
           <w:sz w:val="22"/>
           <w:szCs w:val="22"/>
         </w:rPr>
-        <w:t>Led a dev team and challenged initial ideas to move them into an AR state of mind</w:t>
-      </w:r>
-      <w:r>
-        <w:rPr>
-          <w:rStyle w:val="Emphasis"/>
-          <w:rFonts w:ascii="Arial" w:hAnsi="Arial" w:cs="Arial"/>
-          <w:i w:val="0"/>
-          <w:sz w:val="22"/>
-          <w:szCs w:val="22"/>
-        </w:rPr>
-        <w:t>.</w:t>
+        <w:t>Led a dev team and challenged initial ideas to move them into an AR state of mind.</w:t>
       </w:r>
       <w:r>
         <w:rPr>
@@ -1138,15 +1170,7 @@
           <w:sz w:val="22"/>
           <w:szCs w:val="22"/>
         </w:rPr>
-        <w:t>REWIND.SITE</w:t>
-      </w:r>
-      <w:r>
-        <w:rPr>
-          <w:rFonts w:ascii="Helvetica Neue" w:eastAsia="Helvetica Neue" w:hAnsi="Helvetica Neue" w:cs="Helvetica Neue"/>
-          <w:sz w:val="22"/>
-          <w:szCs w:val="22"/>
-        </w:rPr>
-        <w:t xml:space="preserve">, </w:t>
+        <w:t xml:space="preserve">REWIND.SITE, </w:t>
       </w:r>
       <w:r>
         <w:rPr>
@@ -1155,25 +1179,7 @@
           <w:sz w:val="22"/>
           <w:szCs w:val="22"/>
         </w:rPr>
-        <w:t>NYC</w:t>
-      </w:r>
-      <w:r>
-        <w:rPr>
-          <w:rFonts w:ascii="Helvetica Neue" w:eastAsia="Helvetica Neue" w:hAnsi="Helvetica Neue" w:cs="Helvetica Neue"/>
-          <w:i/>
-          <w:sz w:val="22"/>
-          <w:szCs w:val="22"/>
-        </w:rPr>
-        <w:t xml:space="preserve">, </w:t>
-      </w:r>
-      <w:r>
-        <w:rPr>
-          <w:rFonts w:ascii="Helvetica Neue" w:eastAsia="Helvetica Neue" w:hAnsi="Helvetica Neue" w:cs="Helvetica Neue"/>
-          <w:i/>
-          <w:sz w:val="22"/>
-          <w:szCs w:val="22"/>
-        </w:rPr>
-        <w:t>N</w:t>
+        <w:t>NYC, N</w:t>
       </w:r>
       <w:r>
         <w:rPr>
@@ -1227,47 +1233,7 @@
           <w:sz w:val="22"/>
           <w:szCs w:val="22"/>
         </w:rPr>
-        <w:t>(</w:t>
-      </w:r>
-      <w:r>
-        <w:rPr>
-          <w:rFonts w:ascii="Helvetica Neue" w:eastAsia="Helvetica Neue" w:hAnsi="Helvetica Neue" w:cs="Helvetica Neue"/>
-          <w:sz w:val="22"/>
-          <w:szCs w:val="22"/>
-        </w:rPr>
-        <w:t>June</w:t>
-      </w:r>
-      <w:r>
-        <w:rPr>
-          <w:rFonts w:ascii="Helvetica Neue" w:eastAsia="Helvetica Neue" w:hAnsi="Helvetica Neue" w:cs="Helvetica Neue"/>
-          <w:sz w:val="22"/>
-          <w:szCs w:val="22"/>
-        </w:rPr>
-        <w:t xml:space="preserve"> 2018 – </w:t>
-      </w:r>
-      <w:r>
-        <w:rPr>
-          <w:rFonts w:ascii="Helvetica Neue" w:eastAsia="Helvetica Neue" w:hAnsi="Helvetica Neue" w:cs="Helvetica Neue"/>
-          <w:sz w:val="22"/>
-          <w:szCs w:val="22"/>
-        </w:rPr>
-        <w:t>October 2018</w:t>
-      </w:r>
-      <w:r>
-        <w:rPr>
-          <w:rFonts w:ascii="Helvetica Neue" w:eastAsia="Helvetica Neue" w:hAnsi="Helvetica Neue" w:cs="Helvetica Neue"/>
-          <w:sz w:val="22"/>
-          <w:szCs w:val="22"/>
-        </w:rPr>
-        <w:t xml:space="preserve">) </w:t>
-      </w:r>
-      <w:r>
-        <w:rPr>
-          <w:rFonts w:ascii="Helvetica Neue" w:eastAsia="Helvetica Neue" w:hAnsi="Helvetica Neue" w:cs="Helvetica Neue"/>
-          <w:sz w:val="22"/>
-          <w:szCs w:val="22"/>
-        </w:rPr>
-        <w:t xml:space="preserve">[C++ - </w:t>
+        <w:t xml:space="preserve">(June 2018 – October 2018) [C++ - </w:t>
       </w:r>
       <w:r>
         <w:rPr>
@@ -1332,8 +1298,6 @@
         </w:rPr>
         <w:t>Cleveland, OH</w:t>
       </w:r>
-      <w:bookmarkStart w:id="2" w:name="_GoBack"/>
-      <w:bookmarkEnd w:id="2"/>
     </w:p>
     <w:p>
       <w:pPr>
@@ -1475,15 +1439,7 @@
           <w:sz w:val="22"/>
           <w:szCs w:val="22"/>
         </w:rPr>
-        <w:t>NIMBLEFISH TECHNOLOGIES</w:t>
-      </w:r>
-      <w:r>
-        <w:rPr>
-          <w:rFonts w:ascii="Helvetica Neue" w:eastAsia="Helvetica Neue" w:hAnsi="Helvetica Neue" w:cs="Helvetica Neue"/>
-          <w:sz w:val="22"/>
-          <w:szCs w:val="22"/>
-        </w:rPr>
-        <w:t xml:space="preserve">, </w:t>
+        <w:t xml:space="preserve">NIMBLEFISH TECHNOLOGIES, </w:t>
       </w:r>
       <w:r>
         <w:rPr>
@@ -1528,55 +1484,7 @@
           <w:sz w:val="22"/>
           <w:szCs w:val="22"/>
         </w:rPr>
-        <w:t>(</w:t>
-      </w:r>
-      <w:r>
-        <w:rPr>
-          <w:rFonts w:ascii="Helvetica Neue" w:eastAsia="Helvetica Neue" w:hAnsi="Helvetica Neue" w:cs="Helvetica Neue"/>
-          <w:sz w:val="22"/>
-          <w:szCs w:val="22"/>
-        </w:rPr>
-        <w:t>December 2014</w:t>
-      </w:r>
-      <w:r>
-        <w:rPr>
-          <w:rFonts w:ascii="Helvetica Neue" w:eastAsia="Helvetica Neue" w:hAnsi="Helvetica Neue" w:cs="Helvetica Neue"/>
-          <w:sz w:val="22"/>
-          <w:szCs w:val="22"/>
-        </w:rPr>
-        <w:t xml:space="preserve"> – </w:t>
-      </w:r>
-      <w:r>
-        <w:rPr>
-          <w:rFonts w:ascii="Helvetica Neue" w:eastAsia="Helvetica Neue" w:hAnsi="Helvetica Neue" w:cs="Helvetica Neue"/>
-          <w:sz w:val="22"/>
-          <w:szCs w:val="22"/>
-        </w:rPr>
-        <w:t>January 2017</w:t>
-      </w:r>
-      <w:r>
-        <w:rPr>
-          <w:rFonts w:ascii="Helvetica Neue" w:eastAsia="Helvetica Neue" w:hAnsi="Helvetica Neue" w:cs="Helvetica Neue"/>
-          <w:sz w:val="22"/>
-          <w:szCs w:val="22"/>
-        </w:rPr>
-        <w:t>) [</w:t>
-      </w:r>
-      <w:r>
-        <w:rPr>
-          <w:rFonts w:ascii="Helvetica Neue" w:eastAsia="Helvetica Neue" w:hAnsi="Helvetica Neue" w:cs="Helvetica Neue"/>
-          <w:sz w:val="22"/>
-          <w:szCs w:val="22"/>
-        </w:rPr>
-        <w:t>Node.js - Java - Bash</w:t>
-      </w:r>
-      <w:r>
-        <w:rPr>
-          <w:rFonts w:ascii="Helvetica Neue" w:eastAsia="Helvetica Neue" w:hAnsi="Helvetica Neue" w:cs="Helvetica Neue"/>
-          <w:sz w:val="22"/>
-          <w:szCs w:val="22"/>
-        </w:rPr>
-        <w:t>]</w:t>
+        <w:t>(December 2014 – January 2017) [Node.js - Java - Bash]</w:t>
       </w:r>
     </w:p>
     <w:p>
@@ -1612,7 +1520,7 @@
           <w:szCs w:val="30"/>
         </w:rPr>
         <w:pict w14:anchorId="634A9420">
-          <v:rect id="_x0000_i1025" style="width:0;height:1.5pt" o:hralign="center" o:hrstd="t" o:hr="t" fillcolor="#a0a0a0" stroked="f"/>
+          <v:rect id="_x0000_i1027" style="width:0;height:1.5pt" o:hralign="center" o:hrstd="t" o:hr="t" fillcolor="#a0a0a0" stroked="f"/>
         </w:pict>
       </w:r>
     </w:p>
@@ -3532,6 +3440,7 @@
   <w:style w:type="character" w:default="1" w:styleId="DefaultParagraphFont">
     <w:name w:val="Default Paragraph Font"/>
     <w:uiPriority w:val="1"/>
+    <w:semiHidden/>
     <w:unhideWhenUsed/>
   </w:style>
   <w:style w:type="table" w:default="1" w:styleId="TableNormal">

</xml_diff>